<commit_message>
minor changes + plot matrix true-false
</commit_message>
<xml_diff>
--- a/results_report.docx
+++ b/results_report.docx
@@ -1,6 +1,6 @@
 
 <file path=word/document.xml><?xml version="1.0" encoding="utf-8"?>
-<w:document xmlns:wpc="http://schemas.microsoft.com/office/word/2010/wordprocessingCanvas" xmlns:cx="http://schemas.microsoft.com/office/drawing/2014/chartex" xmlns:cx1="http://schemas.microsoft.com/office/drawing/2015/9/8/chartex" xmlns:cx2="http://schemas.microsoft.com/office/drawing/2015/10/21/chartex" xmlns:cx3="http://schemas.microsoft.com/office/drawing/2016/5/9/chartex" xmlns:cx4="http://schemas.microsoft.com/office/drawing/2016/5/10/chartex" xmlns:cx5="http://schemas.microsoft.com/office/drawing/2016/5/11/chartex" xmlns:cx6="http://schemas.microsoft.com/office/drawing/2016/5/12/chartex" xmlns:cx7="http://schemas.microsoft.com/office/drawing/2016/5/13/chartex" xmlns:cx8="http://schemas.microsoft.com/office/drawing/2016/5/14/chartex" xmlns:mc="http://schemas.openxmlformats.org/markup-compatibility/2006" xmlns:aink="http://schemas.microsoft.com/office/drawing/2016/ink" xmlns:am3d="http://schemas.microsoft.com/office/drawing/2017/model3d" xmlns:o="urn:schemas-microsoft-com:office:office" xmlns:r="http://schemas.openxmlformats.org/officeDocument/2006/relationships" xmlns:m="http://schemas.openxmlformats.org/officeDocument/2006/math" xmlns:v="urn:schemas-microsoft-com:vml" xmlns:wp14="http://schemas.microsoft.com/office/word/2010/wordprocessingDrawing" xmlns:wp="http://schemas.openxmlformats.org/drawingml/2006/wordprocessingDrawing" xmlns:w10="urn:schemas-microsoft-com:office:word" xmlns:w="http://schemas.openxmlformats.org/wordprocessingml/2006/main" xmlns:w14="http://schemas.microsoft.com/office/word/2010/wordml" xmlns:w15="http://schemas.microsoft.com/office/word/2012/wordml" xmlns:w16cid="http://schemas.microsoft.com/office/word/2016/wordml/cid" xmlns:w16se="http://schemas.microsoft.com/office/word/2015/wordml/symex" xmlns:wpg="http://schemas.microsoft.com/office/word/2010/wordprocessingGroup" xmlns:wpi="http://schemas.microsoft.com/office/word/2010/wordprocessingInk" xmlns:wne="http://schemas.microsoft.com/office/word/2006/wordml" xmlns:wps="http://schemas.microsoft.com/office/word/2010/wordprocessingShape" mc:Ignorable="w14 w15 w16se w16cid wp14">
+<w:document xmlns:wpc="http://schemas.microsoft.com/office/word/2010/wordprocessingCanvas" xmlns:mo="http://schemas.microsoft.com/office/mac/office/2008/main" xmlns:mc="http://schemas.openxmlformats.org/markup-compatibility/2006" xmlns:mv="urn:schemas-microsoft-com:mac:vml" xmlns:o="urn:schemas-microsoft-com:office:office" xmlns:r="http://schemas.openxmlformats.org/officeDocument/2006/relationships" xmlns:m="http://schemas.openxmlformats.org/officeDocument/2006/math" xmlns:v="urn:schemas-microsoft-com:vml" xmlns:wp14="http://schemas.microsoft.com/office/word/2010/wordprocessingDrawing" xmlns:wp="http://schemas.openxmlformats.org/drawingml/2006/wordprocessingDrawing" xmlns:w10="urn:schemas-microsoft-com:office:word" xmlns:w="http://schemas.openxmlformats.org/wordprocessingml/2006/main" xmlns:w14="http://schemas.microsoft.com/office/word/2010/wordml" xmlns:w15="http://schemas.microsoft.com/office/word/2012/wordml" xmlns:wpg="http://schemas.microsoft.com/office/word/2010/wordprocessingGroup" xmlns:wpi="http://schemas.microsoft.com/office/word/2010/wordprocessingInk" xmlns:wne="http://schemas.microsoft.com/office/word/2006/wordml" xmlns:wps="http://schemas.microsoft.com/office/word/2010/wordprocessingShape" mc:Ignorable="w14 w15 wp14">
   <w:body>
     <w:p>
       <w:pPr>
@@ -155,7 +155,7 @@
         <w:rPr>
           <w:rFonts w:ascii="Times New Roman" w:hAnsi="Times New Roman" w:cs="Times New Roman"/>
           <w:noProof/>
-          <w:lang w:val="en-GB" w:eastAsia="fr-FR"/>
+          <w:lang w:eastAsia="fr-FR"/>
         </w:rPr>
         <w:drawing>
           <wp:inline distT="0" distB="0" distL="0" distR="0" wp14:anchorId="514EF614" wp14:editId="3F85D430">
@@ -218,7 +218,7 @@
         <w:rPr>
           <w:rFonts w:ascii="Times New Roman" w:hAnsi="Times New Roman" w:cs="Times New Roman"/>
           <w:noProof/>
-          <w:lang w:val="en-GB" w:eastAsia="fr-FR"/>
+          <w:lang w:eastAsia="fr-FR"/>
         </w:rPr>
         <w:lastRenderedPageBreak/>
         <w:drawing>
@@ -455,7 +455,7 @@
         <w:rPr>
           <w:rFonts w:ascii="Times New Roman" w:hAnsi="Times New Roman" w:cs="Times New Roman"/>
           <w:noProof/>
-          <w:lang w:val="en-GB" w:eastAsia="fr-FR"/>
+          <w:lang w:eastAsia="fr-FR"/>
         </w:rPr>
         <w:drawing>
           <wp:inline distT="0" distB="0" distL="0" distR="0" wp14:anchorId="02F96CC2" wp14:editId="65F52809">
@@ -668,7 +668,7 @@
         <w:rPr>
           <w:rFonts w:ascii="Times New Roman" w:hAnsi="Times New Roman" w:cs="Times New Roman"/>
           <w:noProof/>
-          <w:lang w:val="en-GB" w:eastAsia="fr-FR"/>
+          <w:lang w:eastAsia="fr-FR"/>
         </w:rPr>
         <w:drawing>
           <wp:inline distT="0" distB="0" distL="0" distR="0" wp14:anchorId="6440D0C9" wp14:editId="7357E709">
@@ -870,6 +870,36 @@
     <w:p>
       <w:pPr>
         <w:rPr>
+          <w:rFonts w:ascii="Times New Roman" w:hAnsi="Times New Roman" w:cs="Times New Roman"/>
+          <w:lang w:val="en-GB"/>
+        </w:rPr>
+      </w:pPr>
+      <w:r>
+        <w:rPr>
+          <w:rFonts w:ascii="Times New Roman" w:hAnsi="Times New Roman" w:cs="Times New Roman"/>
+          <w:lang w:val="en-GB"/>
+        </w:rPr>
+        <w:t xml:space="preserve">On the test set, we obtain </w:t>
+      </w:r>
+      <w:r>
+        <w:rPr>
+          <w:rFonts w:ascii="Times New Roman" w:hAnsi="Times New Roman" w:cs="Times New Roman"/>
+          <w:lang w:val="en-GB"/>
+        </w:rPr>
+        <w:t xml:space="preserve">theses results : </w:t>
+      </w:r>
+    </w:p>
+    <w:p>
+      <w:pPr>
+        <w:rPr>
+          <w:rFonts w:ascii="Times New Roman" w:hAnsi="Times New Roman" w:cs="Times New Roman"/>
+          <w:lang w:val="en-GB"/>
+        </w:rPr>
+      </w:pPr>
+    </w:p>
+    <w:p>
+      <w:pPr>
+        <w:rPr>
           <w:rFonts w:ascii="Times New Roman" w:eastAsiaTheme="minorEastAsia" w:hAnsi="Times New Roman" w:cs="Times New Roman"/>
           <w:lang w:val="en-GB"/>
         </w:rPr>
@@ -877,9 +907,79 @@
       <w:r>
         <w:rPr>
           <w:rFonts w:ascii="Times New Roman" w:hAnsi="Times New Roman" w:cs="Times New Roman"/>
-          <w:lang w:val="en-GB"/>
-        </w:rPr>
-        <w:t>##MAYBE SHOW MATRIX OF TRUE AND FALSE PREDICTIONS?</w:t>
+          <w:noProof/>
+          <w:lang w:eastAsia="fr-FR"/>
+        </w:rPr>
+        <w:drawing>
+          <wp:inline distT="0" distB="0" distL="0" distR="0" wp14:anchorId="61646408" wp14:editId="25B89B37">
+            <wp:extent cx="3150235" cy="985656"/>
+            <wp:effectExtent l="0" t="0" r="0" b="5080"/>
+            <wp:docPr id="14" name="Image 14" descr="../../../trueFalseMatrixLinear.png"/>
+            <wp:cNvGraphicFramePr>
+              <a:graphicFrameLocks xmlns:a="http://schemas.openxmlformats.org/drawingml/2006/main" noChangeAspect="1"/>
+            </wp:cNvGraphicFramePr>
+            <a:graphic xmlns:a="http://schemas.openxmlformats.org/drawingml/2006/main">
+              <a:graphicData uri="http://schemas.openxmlformats.org/drawingml/2006/picture">
+                <pic:pic xmlns:pic="http://schemas.openxmlformats.org/drawingml/2006/picture">
+                  <pic:nvPicPr>
+                    <pic:cNvPr id="0" name="Picture 1" descr="../../../trueFalseMatrixLinear.png"/>
+                    <pic:cNvPicPr>
+                      <a:picLocks noChangeAspect="1" noChangeArrowheads="1"/>
+                    </pic:cNvPicPr>
+                  </pic:nvPicPr>
+                  <pic:blipFill>
+                    <a:blip r:embed="rId8">
+                      <a:extLst>
+                        <a:ext uri="{28A0092B-C50C-407E-A947-70E740481C1C}">
+                          <a14:useLocalDpi xmlns:a14="http://schemas.microsoft.com/office/drawing/2010/main" val="0"/>
+                        </a:ext>
+                      </a:extLst>
+                    </a:blip>
+                    <a:srcRect/>
+                    <a:stretch>
+                      <a:fillRect/>
+                    </a:stretch>
+                  </pic:blipFill>
+                  <pic:spPr bwMode="auto">
+                    <a:xfrm>
+                      <a:off x="0" y="0"/>
+                      <a:ext cx="3186790" cy="997094"/>
+                    </a:xfrm>
+                    <a:prstGeom prst="rect">
+                      <a:avLst/>
+                    </a:prstGeom>
+                    <a:noFill/>
+                    <a:ln>
+                      <a:noFill/>
+                    </a:ln>
+                  </pic:spPr>
+                </pic:pic>
+              </a:graphicData>
+            </a:graphic>
+          </wp:inline>
+        </w:drawing>
+      </w:r>
+      <w:r>
+        <w:rPr>
+          <w:rFonts w:ascii="Times New Roman" w:eastAsiaTheme="minorEastAsia" w:hAnsi="Times New Roman" w:cs="Times New Roman"/>
+          <w:lang w:val="en-GB"/>
+        </w:rPr>
+        <w:t xml:space="preserve"> </w:t>
+      </w:r>
+    </w:p>
+    <w:p>
+      <w:pPr>
+        <w:rPr>
+          <w:rFonts w:ascii="Times New Roman" w:eastAsiaTheme="minorEastAsia" w:hAnsi="Times New Roman" w:cs="Times New Roman"/>
+          <w:lang w:val="en-GB"/>
+        </w:rPr>
+      </w:pPr>
+      <w:r>
+        <w:rPr>
+          <w:rFonts w:ascii="Times New Roman" w:eastAsiaTheme="minorEastAsia" w:hAnsi="Times New Roman" w:cs="Times New Roman"/>
+          <w:lang w:val="en-GB"/>
+        </w:rPr>
+        <w:t>: so 122 right prediction, over 152.</w:t>
       </w:r>
       <w:r>
         <w:rPr>
@@ -901,7 +1001,14 @@
           <w:rFonts w:ascii="Times New Roman" w:hAnsi="Times New Roman" w:cs="Times New Roman"/>
           <w:lang w:val="en-GB"/>
         </w:rPr>
-        <w:t>To test the accur</w:t>
+        <w:t>And t</w:t>
+      </w:r>
+      <w:r>
+        <w:rPr>
+          <w:rFonts w:ascii="Times New Roman" w:hAnsi="Times New Roman" w:cs="Times New Roman"/>
+          <w:lang w:val="en-GB"/>
+        </w:rPr>
+        <w:t>o test the accur</w:t>
       </w:r>
       <w:r>
         <w:rPr>
@@ -915,7 +1022,21 @@
           <w:rFonts w:ascii="Times New Roman" w:hAnsi="Times New Roman" w:cs="Times New Roman"/>
           <w:lang w:val="en-GB"/>
         </w:rPr>
-        <w:t>y of the model we compute</w:t>
+        <w:t xml:space="preserve">y of the model we </w:t>
+      </w:r>
+      <w:r>
+        <w:rPr>
+          <w:rFonts w:ascii="Times New Roman" w:hAnsi="Times New Roman" w:cs="Times New Roman"/>
+          <w:lang w:val="en-GB"/>
+        </w:rPr>
+        <w:t xml:space="preserve">also </w:t>
+      </w:r>
+      <w:r>
+        <w:rPr>
+          <w:rFonts w:ascii="Times New Roman" w:hAnsi="Times New Roman" w:cs="Times New Roman"/>
+          <w:lang w:val="en-GB"/>
+        </w:rPr>
+        <w:t>compute</w:t>
       </w:r>
       <w:r>
         <w:rPr>
@@ -950,7 +1071,7 @@
           <w:rFonts w:ascii="Times New Roman" w:hAnsi="Times New Roman" w:cs="Times New Roman"/>
           <w:lang w:val="en-GB"/>
         </w:rPr>
-        <w:t>0.1578947</w:t>
+        <w:t>0.1973684</w:t>
       </w:r>
       <w:r>
         <w:rPr>
@@ -1018,7 +1139,7 @@
         <w:rPr>
           <w:rFonts w:ascii="Times New Roman" w:hAnsi="Times New Roman" w:cs="Times New Roman"/>
           <w:noProof/>
-          <w:lang w:val="en-GB" w:eastAsia="fr-FR"/>
+          <w:lang w:eastAsia="fr-FR"/>
         </w:rPr>
         <w:drawing>
           <wp:inline distT="0" distB="0" distL="0" distR="0" wp14:anchorId="61F37C42" wp14:editId="32926DFB">
@@ -1038,7 +1159,7 @@
                     </pic:cNvPicPr>
                   </pic:nvPicPr>
                   <pic:blipFill>
-                    <a:blip r:embed="rId8">
+                    <a:blip r:embed="rId9">
                       <a:extLst>
                         <a:ext uri="{28A0092B-C50C-407E-A947-70E740481C1C}">
                           <a14:useLocalDpi xmlns:a14="http://schemas.microsoft.com/office/drawing/2010/main" val="0"/>
@@ -1305,7 +1426,7 @@
         <w:rPr>
           <w:rFonts w:ascii="Times New Roman" w:hAnsi="Times New Roman" w:cs="Times New Roman"/>
           <w:noProof/>
-          <w:lang w:val="en-GB" w:eastAsia="fr-FR"/>
+          <w:lang w:eastAsia="fr-FR"/>
         </w:rPr>
         <w:drawing>
           <wp:inline distT="0" distB="0" distL="0" distR="0" wp14:anchorId="01F1CED7" wp14:editId="65694F52">
@@ -1325,7 +1446,7 @@
                     </pic:cNvPicPr>
                   </pic:nvPicPr>
                   <pic:blipFill>
-                    <a:blip r:embed="rId9">
+                    <a:blip r:embed="rId10">
                       <a:extLst>
                         <a:ext uri="{28A0092B-C50C-407E-A947-70E740481C1C}">
                           <a14:useLocalDpi xmlns:a14="http://schemas.microsoft.com/office/drawing/2010/main" val="0"/>
@@ -1377,45 +1498,87 @@
           <w:rFonts w:ascii="Times New Roman" w:hAnsi="Times New Roman" w:cs="Times New Roman"/>
           <w:lang w:val="en-GB"/>
         </w:rPr>
-        <w:t xml:space="preserve">We used two way to estimate the error : </w:t>
-      </w:r>
-    </w:p>
-    <w:p>
-      <w:pPr>
-        <w:rPr>
-          <w:rFonts w:ascii="Times New Roman" w:hAnsi="Times New Roman" w:cs="Times New Roman"/>
-          <w:lang w:val="en-GB"/>
-        </w:rPr>
-      </w:pPr>
-    </w:p>
-    <w:p>
-      <w:pPr>
-        <w:rPr>
-          <w:rFonts w:ascii="Times New Roman" w:hAnsi="Times New Roman" w:cs="Times New Roman"/>
-          <w:lang w:val="en-GB"/>
-        </w:rPr>
-      </w:pPr>
-      <w:r>
-        <w:rPr>
-          <w:rFonts w:ascii="Times New Roman" w:hAnsi="Times New Roman" w:cs="Times New Roman"/>
-          <w:lang w:val="en-GB"/>
-        </w:rPr>
-        <w:t>We computed the mean square error to compare with the linear regression :</w:t>
-      </w:r>
-    </w:p>
-    <w:p>
-      <w:pPr>
-        <w:rPr>
-          <w:rFonts w:ascii="Times New Roman" w:hAnsi="Times New Roman" w:cs="Times New Roman"/>
-          <w:lang w:val="en-GB"/>
-        </w:rPr>
-      </w:pPr>
-      <w:r>
-        <w:rPr>
-          <w:rFonts w:ascii="Times New Roman" w:hAnsi="Times New Roman" w:cs="Times New Roman"/>
-          <w:lang w:val="en-GB"/>
-        </w:rPr>
-        <w:t>Mean square error : MSE = 0.1578947</w:t>
+        <w:t>We use</w:t>
+      </w:r>
+      <w:r>
+        <w:rPr>
+          <w:rFonts w:ascii="Times New Roman" w:hAnsi="Times New Roman" w:cs="Times New Roman"/>
+          <w:lang w:val="en-GB"/>
+        </w:rPr>
+        <w:t>d two way to estimate the error</w:t>
+      </w:r>
+      <w:r>
+        <w:rPr>
+          <w:rFonts w:ascii="Times New Roman" w:hAnsi="Times New Roman" w:cs="Times New Roman"/>
+          <w:lang w:val="en-GB"/>
+        </w:rPr>
+        <w:t xml:space="preserve">: </w:t>
+      </w:r>
+    </w:p>
+    <w:p>
+      <w:pPr>
+        <w:rPr>
+          <w:rFonts w:ascii="Times New Roman" w:hAnsi="Times New Roman" w:cs="Times New Roman"/>
+          <w:lang w:val="en-GB"/>
+        </w:rPr>
+      </w:pPr>
+    </w:p>
+    <w:p>
+      <w:pPr>
+        <w:rPr>
+          <w:rFonts w:ascii="Times New Roman" w:hAnsi="Times New Roman" w:cs="Times New Roman"/>
+          <w:lang w:val="en-GB"/>
+        </w:rPr>
+      </w:pPr>
+      <w:r>
+        <w:rPr>
+          <w:rFonts w:ascii="Times New Roman" w:hAnsi="Times New Roman" w:cs="Times New Roman"/>
+          <w:lang w:val="en-GB"/>
+        </w:rPr>
+        <w:t>We computed the mean square error to com</w:t>
+      </w:r>
+      <w:r>
+        <w:rPr>
+          <w:rFonts w:ascii="Times New Roman" w:hAnsi="Times New Roman" w:cs="Times New Roman"/>
+          <w:lang w:val="en-GB"/>
+        </w:rPr>
+        <w:t>pare with the linear regression</w:t>
+      </w:r>
+      <w:r>
+        <w:rPr>
+          <w:rFonts w:ascii="Times New Roman" w:hAnsi="Times New Roman" w:cs="Times New Roman"/>
+          <w:lang w:val="en-GB"/>
+        </w:rPr>
+        <w:t>:</w:t>
+      </w:r>
+    </w:p>
+    <w:p>
+      <w:pPr>
+        <w:rPr>
+          <w:rFonts w:ascii="Times New Roman" w:hAnsi="Times New Roman" w:cs="Times New Roman"/>
+          <w:lang w:val="en-GB"/>
+        </w:rPr>
+      </w:pPr>
+      <w:r>
+        <w:rPr>
+          <w:rFonts w:ascii="Times New Roman" w:hAnsi="Times New Roman" w:cs="Times New Roman"/>
+          <w:lang w:val="en-GB"/>
+        </w:rPr>
+        <w:t>Mean square error </w:t>
+      </w:r>
+      <w:r>
+        <w:rPr>
+          <w:rFonts w:ascii="Times New Roman" w:hAnsi="Times New Roman" w:cs="Times New Roman"/>
+          <w:lang w:val="en-GB"/>
+        </w:rPr>
+        <w:t xml:space="preserve"> MSE = 0.</w:t>
+      </w:r>
+      <w:r>
+        <w:rPr>
+          <w:rFonts w:ascii="Times New Roman" w:hAnsi="Times New Roman" w:cs="Times New Roman"/>
+          <w:lang w:val="en-GB"/>
+        </w:rPr>
+        <w:t>1973684</w:t>
       </w:r>
     </w:p>
     <w:p>
@@ -1488,21 +1651,31 @@
           <w:rFonts w:ascii="Times New Roman" w:hAnsi="Times New Roman" w:cs="Times New Roman"/>
           <w:lang w:val="en-GB"/>
         </w:rPr>
-        <w:t xml:space="preserve">with our further models : </w:t>
-      </w:r>
-    </w:p>
-    <w:p>
-      <w:pPr>
-        <w:rPr>
-          <w:rFonts w:ascii="Times New Roman" w:hAnsi="Times New Roman" w:cs="Times New Roman"/>
-          <w:lang w:val="en-GB"/>
-        </w:rPr>
-      </w:pPr>
-      <w:r>
-        <w:rPr>
-          <w:rFonts w:ascii="Times New Roman" w:hAnsi="Times New Roman" w:cs="Times New Roman"/>
-          <w:lang w:val="en-GB"/>
-        </w:rPr>
+        <w:t>with our further models</w:t>
+      </w:r>
+      <w:bookmarkStart w:id="0" w:name="_GoBack"/>
+      <w:bookmarkEnd w:id="0"/>
+      <w:r>
+        <w:rPr>
+          <w:rFonts w:ascii="Times New Roman" w:hAnsi="Times New Roman" w:cs="Times New Roman"/>
+          <w:lang w:val="en-GB"/>
+        </w:rPr>
+        <w:t xml:space="preserve">: </w:t>
+      </w:r>
+    </w:p>
+    <w:p>
+      <w:pPr>
+        <w:rPr>
+          <w:rFonts w:ascii="Times New Roman" w:hAnsi="Times New Roman" w:cs="Times New Roman"/>
+          <w:lang w:val="en-GB"/>
+        </w:rPr>
+      </w:pPr>
+      <w:r>
+        <w:rPr>
+          <w:rFonts w:ascii="Times New Roman" w:hAnsi="Times New Roman" w:cs="Times New Roman"/>
+          <w:lang w:val="en-GB"/>
+        </w:rPr>
+        <w:lastRenderedPageBreak/>
         <w:t xml:space="preserve">Leave-one-out cross validation error : CV </w:t>
       </w:r>
       <w:r>
@@ -1782,7 +1955,21 @@
           <w:rFonts w:ascii="Times New Roman" w:hAnsi="Times New Roman" w:cs="Times New Roman"/>
           <w:lang w:val="en-GB"/>
         </w:rPr>
-        <w:t xml:space="preserve"> a doctor want to explain the </w:t>
+        <w:t xml:space="preserve"> a doctor want</w:t>
+      </w:r>
+      <w:r>
+        <w:rPr>
+          <w:rFonts w:ascii="Times New Roman" w:hAnsi="Times New Roman" w:cs="Times New Roman"/>
+          <w:lang w:val="en-GB"/>
+        </w:rPr>
+        <w:t>s</w:t>
+      </w:r>
+      <w:r>
+        <w:rPr>
+          <w:rFonts w:ascii="Times New Roman" w:hAnsi="Times New Roman" w:cs="Times New Roman"/>
+          <w:lang w:val="en-GB"/>
+        </w:rPr>
+        <w:t xml:space="preserve"> to explain the </w:t>
       </w:r>
       <w:r>
         <w:rPr>
@@ -1908,7 +2095,7 @@
           <w:rFonts w:ascii="Times New Roman" w:hAnsi="Times New Roman" w:cs="Times New Roman"/>
           <w:lang w:val="en-GB"/>
         </w:rPr>
-        <w:t xml:space="preserve"> : </w:t>
+        <w:t xml:space="preserve">: </w:t>
       </w:r>
     </w:p>
     <w:p>
@@ -1938,7 +2125,7 @@
         <w:rPr>
           <w:rFonts w:ascii="Times New Roman" w:hAnsi="Times New Roman" w:cs="Times New Roman"/>
           <w:noProof/>
-          <w:lang w:val="en-GB" w:eastAsia="fr-FR"/>
+          <w:lang w:eastAsia="fr-FR"/>
         </w:rPr>
         <w:drawing>
           <wp:inline distT="0" distB="0" distL="0" distR="0" wp14:anchorId="59F9B5F5" wp14:editId="664EDFB4">
@@ -1958,7 +2145,7 @@
                     </pic:cNvPicPr>
                   </pic:nvPicPr>
                   <pic:blipFill>
-                    <a:blip r:embed="rId10">
+                    <a:blip r:embed="rId11">
                       <a:extLst>
                         <a:ext uri="{28A0092B-C50C-407E-A947-70E740481C1C}">
                           <a14:useLocalDpi xmlns:a14="http://schemas.microsoft.com/office/drawing/2010/main" val="0"/>
@@ -2032,6 +2219,13 @@
           <w:rFonts w:ascii="Times New Roman" w:hAnsi="Times New Roman" w:cs="Times New Roman"/>
           <w:lang w:val="en-GB"/>
         </w:rPr>
+        <w:t xml:space="preserve">pre-processed </w:t>
+      </w:r>
+      <w:r>
+        <w:rPr>
+          <w:rFonts w:ascii="Times New Roman" w:hAnsi="Times New Roman" w:cs="Times New Roman"/>
+          <w:lang w:val="en-GB"/>
+        </w:rPr>
         <w:t xml:space="preserve">(selecting 14 variables instead of </w:t>
       </w:r>
       <w:r>
@@ -2187,6 +2381,7 @@
           <w:rFonts w:ascii="Times New Roman" w:hAnsi="Times New Roman" w:cs="Times New Roman"/>
           <w:lang w:val="en-GB"/>
         </w:rPr>
+        <w:lastRenderedPageBreak/>
         <w:t xml:space="preserve"> </w:t>
       </w:r>
     </w:p>
@@ -2201,7 +2396,7 @@
         <w:rPr>
           <w:rFonts w:ascii="Times New Roman" w:hAnsi="Times New Roman" w:cs="Times New Roman"/>
           <w:noProof/>
-          <w:lang w:val="en-GB" w:eastAsia="fr-FR"/>
+          <w:lang w:eastAsia="fr-FR"/>
         </w:rPr>
         <w:drawing>
           <wp:inline distT="0" distB="0" distL="0" distR="0" wp14:anchorId="310539BC" wp14:editId="23D0C601">
@@ -2221,7 +2416,7 @@
                     </pic:cNvPicPr>
                   </pic:nvPicPr>
                   <pic:blipFill>
-                    <a:blip r:embed="rId11">
+                    <a:blip r:embed="rId12">
                       <a:extLst>
                         <a:ext uri="{28A0092B-C50C-407E-A947-70E740481C1C}">
                           <a14:useLocalDpi xmlns:a14="http://schemas.microsoft.com/office/drawing/2010/main" val="0"/>
@@ -2315,7 +2510,7 @@
         <w:rPr>
           <w:rFonts w:ascii="Times New Roman" w:hAnsi="Times New Roman" w:cs="Times New Roman"/>
           <w:noProof/>
-          <w:lang w:val="en-GB" w:eastAsia="fr-FR"/>
+          <w:lang w:eastAsia="fr-FR"/>
         </w:rPr>
         <w:drawing>
           <wp:inline distT="0" distB="0" distL="0" distR="0" wp14:anchorId="2C9BEE44" wp14:editId="3445422A">
@@ -2335,7 +2530,7 @@
                     </pic:cNvPicPr>
                   </pic:nvPicPr>
                   <pic:blipFill>
-                    <a:blip r:embed="rId12">
+                    <a:blip r:embed="rId13">
                       <a:extLst>
                         <a:ext uri="{28A0092B-C50C-407E-A947-70E740481C1C}">
                           <a14:useLocalDpi xmlns:a14="http://schemas.microsoft.com/office/drawing/2010/main" val="0"/>
@@ -2425,7 +2620,7 @@
         <w:rPr>
           <w:rFonts w:ascii="Times New Roman" w:hAnsi="Times New Roman" w:cs="Times New Roman"/>
           <w:noProof/>
-          <w:lang w:val="en-GB" w:eastAsia="fr-FR"/>
+          <w:lang w:eastAsia="fr-FR"/>
         </w:rPr>
         <w:drawing>
           <wp:inline distT="0" distB="0" distL="0" distR="0" wp14:anchorId="60AA79A5" wp14:editId="7D67770B">
@@ -2445,7 +2640,7 @@
                     </pic:cNvPicPr>
                   </pic:nvPicPr>
                   <pic:blipFill>
-                    <a:blip r:embed="rId13">
+                    <a:blip r:embed="rId14">
                       <a:extLst>
                         <a:ext uri="{28A0092B-C50C-407E-A947-70E740481C1C}">
                           <a14:useLocalDpi xmlns:a14="http://schemas.microsoft.com/office/drawing/2010/main" val="0"/>
@@ -2533,7 +2728,7 @@
         <w:rPr>
           <w:rFonts w:ascii="Times New Roman" w:hAnsi="Times New Roman" w:cs="Times New Roman"/>
           <w:noProof/>
-          <w:lang w:val="en-GB" w:eastAsia="fr-FR"/>
+          <w:lang w:eastAsia="fr-FR"/>
         </w:rPr>
         <w:drawing>
           <wp:inline distT="0" distB="0" distL="0" distR="0" wp14:anchorId="2B953E13" wp14:editId="6FFE6955">
@@ -2553,7 +2748,7 @@
                     </pic:cNvPicPr>
                   </pic:nvPicPr>
                   <pic:blipFill>
-                    <a:blip r:embed="rId14">
+                    <a:blip r:embed="rId15">
                       <a:extLst>
                         <a:ext uri="{28A0092B-C50C-407E-A947-70E740481C1C}">
                           <a14:useLocalDpi xmlns:a14="http://schemas.microsoft.com/office/drawing/2010/main" val="0"/>
@@ -2658,7 +2853,7 @@
         <w:rPr>
           <w:rFonts w:ascii="Times New Roman" w:hAnsi="Times New Roman" w:cs="Times New Roman"/>
           <w:noProof/>
-          <w:lang w:val="en-GB" w:eastAsia="fr-FR"/>
+          <w:lang w:eastAsia="fr-FR"/>
         </w:rPr>
         <w:drawing>
           <wp:inline distT="0" distB="0" distL="0" distR="0" wp14:anchorId="021710F6" wp14:editId="0E8236AB">
@@ -2678,7 +2873,7 @@
                     </pic:cNvPicPr>
                   </pic:nvPicPr>
                   <pic:blipFill>
-                    <a:blip r:embed="rId15">
+                    <a:blip r:embed="rId16">
                       <a:extLst>
                         <a:ext uri="{28A0092B-C50C-407E-A947-70E740481C1C}">
                           <a14:useLocalDpi xmlns:a14="http://schemas.microsoft.com/office/drawing/2010/main" val="0"/>
@@ -2766,7 +2961,7 @@
         <w:rPr>
           <w:rFonts w:ascii="Times New Roman" w:hAnsi="Times New Roman" w:cs="Times New Roman"/>
           <w:noProof/>
-          <w:lang w:val="en-GB" w:eastAsia="fr-FR"/>
+          <w:lang w:eastAsia="fr-FR"/>
         </w:rPr>
         <w:drawing>
           <wp:inline distT="0" distB="0" distL="0" distR="0" wp14:anchorId="72D5CB20" wp14:editId="53BFA02B">
@@ -2786,7 +2981,7 @@
                     </pic:cNvPicPr>
                   </pic:nvPicPr>
                   <pic:blipFill>
-                    <a:blip r:embed="rId16">
+                    <a:blip r:embed="rId17">
                       <a:extLst>
                         <a:ext uri="{28A0092B-C50C-407E-A947-70E740481C1C}">
                           <a14:useLocalDpi xmlns:a14="http://schemas.microsoft.com/office/drawing/2010/main" val="0"/>
@@ -2874,9 +3069,8 @@
         <w:rPr>
           <w:rFonts w:ascii="Times New Roman" w:hAnsi="Times New Roman" w:cs="Times New Roman"/>
           <w:noProof/>
-          <w:lang w:val="en-GB" w:eastAsia="fr-FR"/>
-        </w:rPr>
-        <w:lastRenderedPageBreak/>
+          <w:lang w:eastAsia="fr-FR"/>
+        </w:rPr>
         <w:drawing>
           <wp:inline distT="0" distB="0" distL="0" distR="0" wp14:anchorId="3DDA2119" wp14:editId="408B647D">
             <wp:extent cx="3833383" cy="3753196"/>
@@ -2895,7 +3089,7 @@
                     </pic:cNvPicPr>
                   </pic:nvPicPr>
                   <pic:blipFill>
-                    <a:blip r:embed="rId17">
+                    <a:blip r:embed="rId18">
                       <a:extLst>
                         <a:ext uri="{28A0092B-C50C-407E-A947-70E740481C1C}">
                           <a14:useLocalDpi xmlns:a14="http://schemas.microsoft.com/office/drawing/2010/main" val="0"/>
@@ -3008,7 +3202,7 @@
         <w:rPr>
           <w:rFonts w:ascii="Times New Roman" w:hAnsi="Times New Roman" w:cs="Times New Roman"/>
           <w:noProof/>
-          <w:lang w:val="en-GB" w:eastAsia="fr-FR"/>
+          <w:lang w:eastAsia="fr-FR"/>
         </w:rPr>
         <w:drawing>
           <wp:inline distT="0" distB="0" distL="0" distR="0" wp14:anchorId="0358C9D1" wp14:editId="45C9E5E4">
@@ -3028,7 +3222,7 @@
                     </pic:cNvPicPr>
                   </pic:nvPicPr>
                   <pic:blipFill>
-                    <a:blip r:embed="rId18">
+                    <a:blip r:embed="rId19">
                       <a:extLst>
                         <a:ext uri="{28A0092B-C50C-407E-A947-70E740481C1C}">
                           <a14:useLocalDpi xmlns:a14="http://schemas.microsoft.com/office/drawing/2010/main" val="0"/>
@@ -3109,7 +3303,7 @@
         <w:rPr>
           <w:rFonts w:ascii="Times New Roman" w:hAnsi="Times New Roman" w:cs="Times New Roman"/>
           <w:noProof/>
-          <w:lang w:val="en-GB" w:eastAsia="fr-FR"/>
+          <w:lang w:eastAsia="fr-FR"/>
         </w:rPr>
         <w:drawing>
           <wp:inline distT="0" distB="0" distL="0" distR="0" wp14:anchorId="34A2A96B" wp14:editId="1049D4FF">
@@ -3129,7 +3323,7 @@
                     </pic:cNvPicPr>
                   </pic:nvPicPr>
                   <pic:blipFill>
-                    <a:blip r:embed="rId19">
+                    <a:blip r:embed="rId20">
                       <a:extLst>
                         <a:ext uri="{28A0092B-C50C-407E-A947-70E740481C1C}">
                           <a14:useLocalDpi xmlns:a14="http://schemas.microsoft.com/office/drawing/2010/main" val="0"/>
@@ -3295,6 +3489,7 @@
           <w:u w:val="single"/>
           <w:lang w:val="en-GB"/>
         </w:rPr>
+        <w:lastRenderedPageBreak/>
         <w:t>Logistic Regression :</w:t>
       </w:r>
     </w:p>
@@ -3302,15 +3497,23 @@
       <w:pPr>
         <w:rPr>
           <w:rFonts w:ascii="Times New Roman" w:hAnsi="Times New Roman" w:cs="Times New Roman"/>
-          <w:lang w:val="en-GB"/>
-        </w:rPr>
-      </w:pPr>
-      <w:r>
-        <w:rPr>
-          <w:rFonts w:ascii="Times New Roman" w:hAnsi="Times New Roman" w:cs="Times New Roman"/>
-          <w:lang w:val="en-GB"/>
-        </w:rPr>
-        <w:lastRenderedPageBreak/>
+          <w:u w:val="single"/>
+          <w:lang w:val="en-GB"/>
+        </w:rPr>
+      </w:pPr>
+    </w:p>
+    <w:p>
+      <w:pPr>
+        <w:rPr>
+          <w:rFonts w:ascii="Times New Roman" w:hAnsi="Times New Roman" w:cs="Times New Roman"/>
+          <w:lang w:val="en-GB"/>
+        </w:rPr>
+      </w:pPr>
+      <w:r>
+        <w:rPr>
+          <w:rFonts w:ascii="Times New Roman" w:hAnsi="Times New Roman" w:cs="Times New Roman"/>
+          <w:lang w:val="en-GB"/>
+        </w:rPr>
         <w:t>We got result</w:t>
       </w:r>
       <w:r>
@@ -3325,7 +3528,21 @@
           <w:rFonts w:ascii="Times New Roman" w:hAnsi="Times New Roman" w:cs="Times New Roman"/>
           <w:lang w:val="en-GB"/>
         </w:rPr>
-        <w:t xml:space="preserve">, but logistic regression is not hard to comlpute, so it </w:t>
+        <w:t>, but logisti</w:t>
+      </w:r>
+      <w:r>
+        <w:rPr>
+          <w:rFonts w:ascii="Times New Roman" w:hAnsi="Times New Roman" w:cs="Times New Roman"/>
+          <w:lang w:val="en-GB"/>
+        </w:rPr>
+        <w:t>c regression is not hard to com</w:t>
+      </w:r>
+      <w:r>
+        <w:rPr>
+          <w:rFonts w:ascii="Times New Roman" w:hAnsi="Times New Roman" w:cs="Times New Roman"/>
+          <w:lang w:val="en-GB"/>
+        </w:rPr>
+        <w:t xml:space="preserve">pute, so it </w:t>
       </w:r>
       <w:r>
         <w:rPr>
@@ -3452,7 +3669,7 @@
         <w:rPr>
           <w:rFonts w:ascii="Times New Roman" w:hAnsi="Times New Roman" w:cs="Times New Roman"/>
           <w:noProof/>
-          <w:lang w:val="en-GB" w:eastAsia="fr-FR"/>
+          <w:lang w:eastAsia="fr-FR"/>
         </w:rPr>
         <w:drawing>
           <wp:inline distT="0" distB="0" distL="0" distR="0" wp14:anchorId="0FB4DD06" wp14:editId="42297AF0">
@@ -3472,7 +3689,7 @@
                     </pic:cNvPicPr>
                   </pic:nvPicPr>
                   <pic:blipFill rotWithShape="1">
-                    <a:blip r:embed="rId20">
+                    <a:blip r:embed="rId21">
                       <a:extLst>
                         <a:ext uri="{28A0092B-C50C-407E-A947-70E740481C1C}">
                           <a14:useLocalDpi xmlns:a14="http://schemas.microsoft.com/office/drawing/2010/main" val="0"/>
@@ -3572,7 +3789,21 @@
           <w:rFonts w:ascii="Times New Roman" w:hAnsi="Times New Roman" w:cs="Times New Roman"/>
           <w:lang w:val="en-GB"/>
         </w:rPr>
-        <w:t>When we computed the best subset selection, we notices that even if the 11-variables (cv = 0.1294388) was the best one, the 7-variable was also very close (cv = 0.1305488). So we’ll use this difference between the 7 and others 3 variables of the 11-variables model.</w:t>
+        <w:t>When we computed the b</w:t>
+      </w:r>
+      <w:r>
+        <w:rPr>
+          <w:rFonts w:ascii="Times New Roman" w:hAnsi="Times New Roman" w:cs="Times New Roman"/>
+          <w:lang w:val="en-GB"/>
+        </w:rPr>
+        <w:t>est subset selection, we noticed</w:t>
+      </w:r>
+      <w:r>
+        <w:rPr>
+          <w:rFonts w:ascii="Times New Roman" w:hAnsi="Times New Roman" w:cs="Times New Roman"/>
+          <w:lang w:val="en-GB"/>
+        </w:rPr>
+        <w:t xml:space="preserve"> that even if the 11-variables (cv = 0.1294388) was the best one, the 7-variable was also very close (cv = 0.1305488). So we’ll use this difference between the 7 and others 3 variables of the 11-variables model.</w:t>
       </w:r>
     </w:p>
     <w:p>
@@ -3703,7 +3934,7 @@
         <w:rPr>
           <w:rFonts w:ascii="Times New Roman" w:hAnsi="Times New Roman" w:cs="Times New Roman"/>
           <w:noProof/>
-          <w:lang w:val="en-GB" w:eastAsia="fr-FR"/>
+          <w:lang w:eastAsia="fr-FR"/>
         </w:rPr>
         <w:lastRenderedPageBreak/>
         <w:drawing>
@@ -3724,7 +3955,7 @@
                     </pic:cNvPicPr>
                   </pic:nvPicPr>
                   <pic:blipFill>
-                    <a:blip r:embed="rId21">
+                    <a:blip r:embed="rId22">
                       <a:extLst>
                         <a:ext uri="{28A0092B-C50C-407E-A947-70E740481C1C}">
                           <a14:useLocalDpi xmlns:a14="http://schemas.microsoft.com/office/drawing/2010/main" val="0"/>
@@ -3763,6 +3994,14 @@
           <w:lang w:val="en-GB"/>
         </w:rPr>
       </w:pPr>
+    </w:p>
+    <w:p>
+      <w:pPr>
+        <w:rPr>
+          <w:rFonts w:ascii="Times New Roman" w:hAnsi="Times New Roman" w:cs="Times New Roman"/>
+          <w:lang w:val="en-GB"/>
+        </w:rPr>
+      </w:pPr>
       <w:r>
         <w:rPr>
           <w:rFonts w:ascii="Times New Roman" w:hAnsi="Times New Roman" w:cs="Times New Roman"/>
@@ -3868,7 +4107,7 @@
         <w:rPr>
           <w:rFonts w:ascii="Times New Roman" w:hAnsi="Times New Roman" w:cs="Times New Roman"/>
           <w:noProof/>
-          <w:lang w:val="en-GB" w:eastAsia="fr-FR"/>
+          <w:lang w:eastAsia="fr-FR"/>
         </w:rPr>
         <w:drawing>
           <wp:inline distT="0" distB="0" distL="0" distR="0" wp14:anchorId="24BCA5DC" wp14:editId="792BDAE9">
@@ -3888,7 +4127,7 @@
                     </pic:cNvPicPr>
                   </pic:nvPicPr>
                   <pic:blipFill>
-                    <a:blip r:embed="rId22">
+                    <a:blip r:embed="rId23">
                       <a:extLst>
                         <a:ext uri="{28A0092B-C50C-407E-A947-70E740481C1C}">
                           <a14:useLocalDpi xmlns:a14="http://schemas.microsoft.com/office/drawing/2010/main" val="0"/>
@@ -4374,8 +4613,6 @@
         </w:rPr>
         <w:t>We are happy to have had the opportunity to explore the dataset and learn something about heart disease and how it can be prevented and are looking forward to receiving feedback.</w:t>
       </w:r>
-      <w:bookmarkStart w:id="0" w:name="_GoBack"/>
-      <w:bookmarkEnd w:id="0"/>
     </w:p>
     <w:sectPr>
       <w:pgSz w:w="11900" w:h="16840"/>
@@ -4388,7 +4625,7 @@
 </file>
 
 <file path=word/styles.xml><?xml version="1.0" encoding="utf-8"?>
-<w:styles xmlns:mc="http://schemas.openxmlformats.org/markup-compatibility/2006" xmlns:r="http://schemas.openxmlformats.org/officeDocument/2006/relationships" xmlns:w="http://schemas.openxmlformats.org/wordprocessingml/2006/main" xmlns:w14="http://schemas.microsoft.com/office/word/2010/wordml" xmlns:w15="http://schemas.microsoft.com/office/word/2012/wordml" xmlns:w16cid="http://schemas.microsoft.com/office/word/2016/wordml/cid" xmlns:w16se="http://schemas.microsoft.com/office/word/2015/wordml/symex" mc:Ignorable="w14 w15 w16se w16cid">
+<w:styles xmlns:mc="http://schemas.openxmlformats.org/markup-compatibility/2006" xmlns:r="http://schemas.openxmlformats.org/officeDocument/2006/relationships" xmlns:w="http://schemas.openxmlformats.org/wordprocessingml/2006/main" xmlns:w14="http://schemas.microsoft.com/office/word/2010/wordml" xmlns:w15="http://schemas.microsoft.com/office/word/2012/wordml" mc:Ignorable="w14 w15">
   <w:docDefaults>
     <w:rPrDefault>
       <w:rPr>
@@ -4400,7 +4637,7 @@
     </w:rPrDefault>
     <w:pPrDefault/>
   </w:docDefaults>
-  <w:latentStyles w:defLockedState="0" w:defUIPriority="99" w:defSemiHidden="0" w:defUnhideWhenUsed="0" w:defQFormat="0" w:count="376">
+  <w:latentStyles w:defLockedState="0" w:defUIPriority="99" w:defSemiHidden="0" w:defUnhideWhenUsed="0" w:defQFormat="0" w:count="380">
     <w:lsdException w:name="Normal" w:uiPriority="0" w:qFormat="1"/>
     <w:lsdException w:name="heading 1" w:uiPriority="9" w:qFormat="1"/>
     <w:lsdException w:name="heading 2" w:semiHidden="1" w:uiPriority="9" w:unhideWhenUsed="1" w:qFormat="1"/>
@@ -4777,13 +5014,13 @@
     <w:name w:val="Normal"/>
     <w:qFormat/>
   </w:style>
-  <w:style w:type="character" w:default="1" w:styleId="DefaultParagraphFont">
+  <w:style w:type="character" w:default="1" w:styleId="Policepardfaut">
     <w:name w:val="Default Paragraph Font"/>
     <w:uiPriority w:val="1"/>
     <w:semiHidden/>
     <w:unhideWhenUsed/>
   </w:style>
-  <w:style w:type="table" w:default="1" w:styleId="TableNormal">
+  <w:style w:type="table" w:default="1" w:styleId="TableauNormal">
     <w:name w:val="Normal Table"/>
     <w:uiPriority w:val="99"/>
     <w:semiHidden/>
@@ -4798,16 +5035,16 @@
       </w:tblCellMar>
     </w:tblPr>
   </w:style>
-  <w:style w:type="numbering" w:default="1" w:styleId="NoList">
+  <w:style w:type="numbering" w:default="1" w:styleId="Aucuneliste">
     <w:name w:val="No List"/>
     <w:uiPriority w:val="99"/>
     <w:semiHidden/>
     <w:unhideWhenUsed/>
   </w:style>
-  <w:style w:type="paragraph" w:styleId="BalloonText">
+  <w:style w:type="paragraph" w:styleId="Textedebulles">
     <w:name w:val="Balloon Text"/>
     <w:basedOn w:val="Normal"/>
-    <w:link w:val="BalloonTextChar"/>
+    <w:link w:val="TextedebullesCar"/>
     <w:uiPriority w:val="99"/>
     <w:semiHidden/>
     <w:unhideWhenUsed/>
@@ -4818,10 +5055,10 @@
       <w:szCs w:val="18"/>
     </w:rPr>
   </w:style>
-  <w:style w:type="character" w:customStyle="1" w:styleId="BalloonTextChar">
-    <w:name w:val="Balloon Text Char"/>
-    <w:basedOn w:val="DefaultParagraphFont"/>
-    <w:link w:val="BalloonText"/>
+  <w:style w:type="character" w:customStyle="1" w:styleId="TextedebullesCar">
+    <w:name w:val="Texte de bulles Car"/>
+    <w:basedOn w:val="Policepardfaut"/>
+    <w:link w:val="Textedebulles"/>
     <w:uiPriority w:val="99"/>
     <w:semiHidden/>
     <w:rsid w:val="00D705F6"/>
@@ -4831,9 +5068,9 @@
       <w:szCs w:val="18"/>
     </w:rPr>
   </w:style>
-  <w:style w:type="character" w:styleId="PlaceholderText">
+  <w:style w:type="character" w:styleId="Textedelespacerserv">
     <w:name w:val="Placeholder Text"/>
-    <w:basedOn w:val="DefaultParagraphFont"/>
+    <w:basedOn w:val="Policepardfaut"/>
     <w:uiPriority w:val="99"/>
     <w:semiHidden/>
     <w:rsid w:val="00B25931"/>

</xml_diff>

<commit_message>
mini changes + add part to conclusion
</commit_message>
<xml_diff>
--- a/results_report.docx
+++ b/results_report.docx
@@ -4257,8 +4257,6 @@
         </w:rPr>
         <w:t xml:space="preserve">RESULTS AND </w:t>
       </w:r>
-      <w:bookmarkStart w:id="0" w:name="_GoBack"/>
-      <w:bookmarkEnd w:id="0"/>
       <w:r>
         <w:rPr>
           <w:rFonts w:ascii="Times New Roman" w:hAnsi="Times New Roman" w:cs="Times New Roman"/>
@@ -4390,7 +4388,21 @@
           <w:rFonts w:ascii="Times New Roman" w:hAnsi="Times New Roman" w:cs="Times New Roman"/>
           <w:lang w:val="en-GB"/>
         </w:rPr>
-        <w:t>can all be directly linked to the heart and it measurably not functioning correctly. “thal” is similar in that it indirectly affects how much oxygen reaches the heart. We didn’t expect the gender of the person to be included in all the four subsets. It’s especially surprising considering it only hat an approximate -0.2</w:t>
+        <w:t>can all be directly linked to the heart and it measurably not functioning correctly. “thal” is similar in that it indirectly affects how much oxygen reaches the heart. We didn’t expect the gender of the person to be included in all the four subsets. It’s especially surp</w:t>
+      </w:r>
+      <w:r>
+        <w:rPr>
+          <w:rFonts w:ascii="Times New Roman" w:hAnsi="Times New Roman" w:cs="Times New Roman"/>
+          <w:lang w:val="en-GB"/>
+        </w:rPr>
+        <w:t>rising considering it only has</w:t>
+      </w:r>
+      <w:r>
+        <w:rPr>
+          <w:rFonts w:ascii="Times New Roman" w:hAnsi="Times New Roman" w:cs="Times New Roman"/>
+          <w:lang w:val="en-GB"/>
+        </w:rPr>
+        <w:t xml:space="preserve"> an approximate -0.2</w:t>
       </w:r>
       <w:r>
         <w:rPr>
@@ -4579,22 +4591,23 @@
           <w:rFonts w:ascii="Times New Roman" w:hAnsi="Times New Roman" w:cs="Times New Roman"/>
           <w:lang w:val="en-GB"/>
         </w:rPr>
-        <w:t>This project wasn’t meant to be ground-breaking research in and on its own. We hope to support current existing research in the field and ideally supplement it with our own insights and perspectives. At the very least we’d like to confirm past results and use the opportunity to learn about public health.</w:t>
-      </w:r>
-      <w:r>
-        <w:rPr>
-          <w:rFonts w:ascii="Times New Roman" w:hAnsi="Times New Roman" w:cs="Times New Roman"/>
-          <w:lang w:val="en-GB"/>
-        </w:rPr>
-        <w:br/>
-        <w:t xml:space="preserve">It is our goal to raise awareness on </w:t>
-      </w:r>
-      <w:r>
-        <w:rPr>
-          <w:rFonts w:ascii="Times New Roman" w:hAnsi="Times New Roman" w:cs="Times New Roman"/>
-          <w:lang w:val="en-GB"/>
-        </w:rPr>
-        <w:t>heart diseases as they are the number one cause of death worldwide and as can be seen from our data can’t just easily be predicted by just sex and age. They can often only be predicted when the first symptoms start to show, which can fatal.</w:t>
+        <w:t>In order to predict heart disease, the most accurate model found</w:t>
+      </w:r>
+      <w:r>
+        <w:rPr>
+          <w:rFonts w:ascii="Times New Roman" w:hAnsi="Times New Roman" w:cs="Times New Roman"/>
+          <w:lang w:val="en-GB"/>
+        </w:rPr>
+        <w:t xml:space="preserve">, comparing tests errors, </w:t>
+      </w:r>
+      <w:bookmarkStart w:id="0" w:name="_GoBack"/>
+      <w:bookmarkEnd w:id="0"/>
+      <w:r>
+        <w:rPr>
+          <w:rFonts w:ascii="Times New Roman" w:hAnsi="Times New Roman" w:cs="Times New Roman"/>
+          <w:lang w:val="en-GB"/>
+        </w:rPr>
+        <w:t xml:space="preserve"> is the generalize additive model. It uses non-linear functions as coefficients for the predictors. </w:t>
       </w:r>
     </w:p>
     <w:p>
@@ -4608,6 +4621,41 @@
           <w:lang w:val="en-GB"/>
         </w:rPr>
       </w:pPr>
+      <w:r>
+        <w:rPr>
+          <w:rFonts w:ascii="Times New Roman" w:hAnsi="Times New Roman" w:cs="Times New Roman"/>
+          <w:lang w:val="en-GB"/>
+        </w:rPr>
+        <w:t xml:space="preserve">A shown in the method part, cubic functions </w:t>
+      </w:r>
+      <w:r>
+        <w:rPr>
+          <w:rFonts w:ascii="Times New Roman" w:hAnsi="Times New Roman" w:cs="Times New Roman"/>
+          <w:lang w:val="en-GB"/>
+        </w:rPr>
+        <w:t>must be</w:t>
+      </w:r>
+      <w:r>
+        <w:rPr>
+          <w:rFonts w:ascii="Times New Roman" w:hAnsi="Times New Roman" w:cs="Times New Roman"/>
+          <w:lang w:val="en-GB"/>
+        </w:rPr>
+        <w:t xml:space="preserve"> assigned to the variables chol and oldpeak, while all the other variables </w:t>
+      </w:r>
+      <w:r>
+        <w:rPr>
+          <w:rFonts w:ascii="Times New Roman" w:hAnsi="Times New Roman" w:cs="Times New Roman"/>
+          <w:lang w:val="en-GB"/>
+        </w:rPr>
+        <w:t xml:space="preserve">can sufficiently </w:t>
+      </w:r>
+      <w:r>
+        <w:rPr>
+          <w:rFonts w:ascii="Times New Roman" w:hAnsi="Times New Roman" w:cs="Times New Roman"/>
+          <w:lang w:val="en-GB"/>
+        </w:rPr>
+        <w:t xml:space="preserve">have linear function. </w:t>
+      </w:r>
     </w:p>
     <w:p>
       <w:pPr>
@@ -4620,11 +4668,70 @@
           <w:lang w:val="en-GB"/>
         </w:rPr>
       </w:pPr>
-      <w:r>
-        <w:rPr>
-          <w:rFonts w:ascii="Times New Roman" w:hAnsi="Times New Roman" w:cs="Times New Roman"/>
-          <w:lang w:val="en-GB"/>
-        </w:rPr>
+    </w:p>
+    <w:p>
+      <w:pPr>
+        <w:widowControl w:val="0"/>
+        <w:autoSpaceDE w:val="0"/>
+        <w:autoSpaceDN w:val="0"/>
+        <w:adjustRightInd w:val="0"/>
+        <w:rPr>
+          <w:rFonts w:ascii="Times New Roman" w:hAnsi="Times New Roman" w:cs="Times New Roman"/>
+          <w:lang w:val="en-GB"/>
+        </w:rPr>
+      </w:pPr>
+      <w:r>
+        <w:rPr>
+          <w:rFonts w:ascii="Times New Roman" w:hAnsi="Times New Roman" w:cs="Times New Roman"/>
+          <w:lang w:val="en-GB"/>
+        </w:rPr>
+        <w:t>This project wasn’t meant to be ground-breaking research in and on its own. We hope to support current existing research in the field and ideally supplement it with our own insights and perspectives. At the very least we’d like to confirm past results and use the opportunity to learn about public health.</w:t>
+      </w:r>
+      <w:r>
+        <w:rPr>
+          <w:rFonts w:ascii="Times New Roman" w:hAnsi="Times New Roman" w:cs="Times New Roman"/>
+          <w:lang w:val="en-GB"/>
+        </w:rPr>
+        <w:br/>
+        <w:t xml:space="preserve">It is our goal to raise awareness on </w:t>
+      </w:r>
+      <w:r>
+        <w:rPr>
+          <w:rFonts w:ascii="Times New Roman" w:hAnsi="Times New Roman" w:cs="Times New Roman"/>
+          <w:lang w:val="en-GB"/>
+        </w:rPr>
+        <w:t>heart diseases as they are the number one cause of death worldwide and as can be seen from our data can’t just easily be predicted by just sex and age. They can often only be predicted when the first symptoms start to show, which can fatal.</w:t>
+      </w:r>
+    </w:p>
+    <w:p>
+      <w:pPr>
+        <w:widowControl w:val="0"/>
+        <w:autoSpaceDE w:val="0"/>
+        <w:autoSpaceDN w:val="0"/>
+        <w:adjustRightInd w:val="0"/>
+        <w:rPr>
+          <w:rFonts w:ascii="Times New Roman" w:hAnsi="Times New Roman" w:cs="Times New Roman"/>
+          <w:lang w:val="en-GB"/>
+        </w:rPr>
+      </w:pPr>
+    </w:p>
+    <w:p>
+      <w:pPr>
+        <w:widowControl w:val="0"/>
+        <w:autoSpaceDE w:val="0"/>
+        <w:autoSpaceDN w:val="0"/>
+        <w:adjustRightInd w:val="0"/>
+        <w:rPr>
+          <w:rFonts w:ascii="Times New Roman" w:hAnsi="Times New Roman" w:cs="Times New Roman"/>
+          <w:lang w:val="en-GB"/>
+        </w:rPr>
+      </w:pPr>
+      <w:r>
+        <w:rPr>
+          <w:rFonts w:ascii="Times New Roman" w:hAnsi="Times New Roman" w:cs="Times New Roman"/>
+          <w:lang w:val="en-GB"/>
+        </w:rPr>
+        <w:lastRenderedPageBreak/>
         <w:t>We are happy to have had the opportunity to explore the dataset and learn something about heart disease and how it can be prevented and are looking forward to receiving feedback.</w:t>
       </w:r>
     </w:p>

</xml_diff>